<commit_message>
Lagt till INV som felkod för missingMeasure
</commit_message>
<xml_diff>
--- a/ServiceInteractions/riv/followup/groupoutcomes/qualityreporting/trunk/docs/TKB_followup_groupoutcomes_qualityreporting.docx
+++ b/ServiceInteractions/riv/followup/groupoutcomes/qualityreporting/trunk/docs/TKB_followup_groupoutcomes_qualityreporting.docx
@@ -365,7 +365,7 @@
                 <w:color w:val="008000"/>
                 <w:sz w:val="32"/>
               </w:rPr>
-              <w:t>RC_2</w:t>
+              <w:t>RC_1</w:t>
             </w:r>
             <w:r>
               <w:rPr>
@@ -455,7 +455,7 @@
                 <w:color w:val="008000"/>
                 <w:sz w:val="28"/>
               </w:rPr>
-              <w:t>2014-07-10</w:t>
+              <w:t>2014-10-29</w:t>
             </w:r>
             <w:r>
               <w:rPr>
@@ -4482,7 +4482,7 @@
                 <w:rFonts w:ascii="georgia" w:hAnsi="georgia"/>
                 <w:color w:val="008000"/>
               </w:rPr>
-              <w:t>RC_2</w:t>
+              <w:t>RC_1</w:t>
             </w:r>
             <w:r>
               <w:rPr>
@@ -4527,7 +4527,7 @@
               <w:rPr>
                 <w:rFonts w:ascii="georgia" w:hAnsi="georgia"/>
               </w:rPr>
-              <w:t>2014-09-08</w:t>
+              <w:t>2014-10-29</w:t>
             </w:r>
           </w:p>
         </w:tc>
@@ -4564,6 +4564,37 @@
                 <w:rFonts w:ascii="georgia" w:hAnsi="georgia"/>
               </w:rPr>
               <w:t xml:space="preserve"> samt lagt till svensk beskrivning och kortnamn för domän. </w:t>
+            </w:r>
+          </w:p>
+          <w:p>
+            <w:pPr>
+              <w:pStyle w:val="TableText"/>
+              <w:tabs>
+                <w:tab w:val="right" w:pos="3176"/>
+              </w:tabs>
+              <w:rPr>
+                <w:rFonts w:ascii="georgia" w:hAnsi="georgia"/>
+              </w:rPr>
+            </w:pPr>
+            <w:r>
+              <w:rPr>
+                <w:rFonts w:ascii="georgia" w:hAnsi="georgia"/>
+              </w:rPr>
+              <w:t>Lagt till felkod för ogiltiga värden (</w:t>
+            </w:r>
+            <w:proofErr w:type="spellStart"/>
+            <w:r>
+              <w:rPr>
+                <w:rFonts w:ascii="georgia" w:hAnsi="georgia"/>
+              </w:rPr>
+              <w:t>INV</w:t>
+            </w:r>
+            <w:proofErr w:type="spellEnd"/>
+            <w:r>
+              <w:rPr>
+                <w:rFonts w:ascii="georgia" w:hAnsi="georgia"/>
+              </w:rPr>
+              <w:t>)</w:t>
             </w:r>
           </w:p>
         </w:tc>
@@ -4789,6 +4820,7 @@
               <w:rPr>
                 <w:color w:val="000000"/>
               </w:rPr>
+              <w:lastRenderedPageBreak/>
               <w:fldChar w:fldCharType="begin"/>
             </w:r>
             <w:r>
@@ -4832,6 +4864,7 @@
               <w:rPr>
                 <w:color w:val="000000"/>
               </w:rPr>
+              <w:lastRenderedPageBreak/>
               <w:t>Obligatoriskt</w:t>
             </w:r>
           </w:p>
@@ -11170,18 +11203,7 @@
                 <w:szCs w:val="20"/>
                 <w:lang w:val="en-US" w:eastAsia="sv-SE"/>
               </w:rPr>
-              <w:t xml:space="preserve">. </w:t>
-            </w:r>
-            <w:bookmarkStart w:id="40" w:name="_GoBack"/>
-            <w:bookmarkEnd w:id="40"/>
-            <w:r>
-              <w:rPr>
-                <w:rFonts w:ascii="Times New Roman" w:eastAsia="Times New Roman" w:hAnsi="Times New Roman"/>
-                <w:color w:val="000000"/>
-                <w:szCs w:val="20"/>
-                <w:lang w:val="en-US" w:eastAsia="sv-SE"/>
-              </w:rPr>
-              <w:t xml:space="preserve"> </w:t>
+              <w:t xml:space="preserve">.  </w:t>
             </w:r>
           </w:p>
         </w:tc>
@@ -11498,13 +11520,13 @@
       <w:pPr>
         <w:pStyle w:val="Rubrik3"/>
       </w:pPr>
-      <w:bookmarkStart w:id="41" w:name="_Toc243452553"/>
-      <w:bookmarkStart w:id="42" w:name="_Toc269462570"/>
+      <w:bookmarkStart w:id="40" w:name="_Toc243452553"/>
+      <w:bookmarkStart w:id="41" w:name="_Toc269462570"/>
       <w:r>
         <w:t>Obligatoriska kontrakt</w:t>
       </w:r>
+      <w:bookmarkEnd w:id="40"/>
       <w:bookmarkEnd w:id="41"/>
-      <w:bookmarkEnd w:id="42"/>
     </w:p>
     <w:p>
       <w:r>
@@ -11698,15 +11720,15 @@
       <w:pPr>
         <w:pStyle w:val="Rubrik2"/>
       </w:pPr>
-      <w:bookmarkStart w:id="43" w:name="_Toc357754849"/>
-      <w:bookmarkStart w:id="44" w:name="_Toc243452554"/>
-      <w:bookmarkStart w:id="45" w:name="_Toc269462571"/>
+      <w:bookmarkStart w:id="42" w:name="_Toc357754849"/>
+      <w:bookmarkStart w:id="43" w:name="_Toc243452554"/>
+      <w:bookmarkStart w:id="44" w:name="_Toc269462571"/>
       <w:r>
         <w:t>Adressering</w:t>
       </w:r>
+      <w:bookmarkEnd w:id="42"/>
       <w:bookmarkEnd w:id="43"/>
       <w:bookmarkEnd w:id="44"/>
-      <w:bookmarkEnd w:id="45"/>
     </w:p>
     <w:p>
       <w:pPr>
@@ -11813,9 +11835,9 @@
       <w:pPr>
         <w:pStyle w:val="Rubrik2"/>
       </w:pPr>
-      <w:bookmarkStart w:id="46" w:name="_Toc357754850"/>
-      <w:bookmarkStart w:id="47" w:name="_Toc243452555"/>
-      <w:bookmarkStart w:id="48" w:name="_Toc269462572"/>
+      <w:bookmarkStart w:id="45" w:name="_Toc357754850"/>
+      <w:bookmarkStart w:id="46" w:name="_Toc243452555"/>
+      <w:bookmarkStart w:id="47" w:name="_Toc269462572"/>
       <w:proofErr w:type="spellStart"/>
       <w:r>
         <w:t>Aggregering</w:t>
@@ -11824,9 +11846,9 @@
       <w:r>
         <w:t xml:space="preserve"> och engagemangsindex</w:t>
       </w:r>
+      <w:bookmarkEnd w:id="45"/>
       <w:bookmarkEnd w:id="46"/>
       <w:bookmarkEnd w:id="47"/>
-      <w:bookmarkEnd w:id="48"/>
     </w:p>
     <w:p>
       <w:r>
@@ -11849,31 +11871,31 @@
       <w:pPr>
         <w:pStyle w:val="Rubrik1"/>
       </w:pPr>
-      <w:bookmarkStart w:id="49" w:name="_Toc224960921"/>
-      <w:bookmarkStart w:id="50" w:name="_Toc357754852"/>
-      <w:bookmarkStart w:id="51" w:name="_Toc243452557"/>
-      <w:bookmarkStart w:id="52" w:name="_Toc269462573"/>
+      <w:bookmarkStart w:id="48" w:name="_Toc224960921"/>
+      <w:bookmarkStart w:id="49" w:name="_Toc357754852"/>
+      <w:bookmarkStart w:id="50" w:name="_Toc243452557"/>
+      <w:bookmarkStart w:id="51" w:name="_Toc269462573"/>
       <w:r>
         <w:t>Tjänstedomänens krav och regler</w:t>
       </w:r>
+      <w:bookmarkEnd w:id="48"/>
       <w:bookmarkEnd w:id="49"/>
       <w:bookmarkEnd w:id="50"/>
       <w:bookmarkEnd w:id="51"/>
-      <w:bookmarkEnd w:id="52"/>
     </w:p>
     <w:p>
       <w:pPr>
         <w:pStyle w:val="Rubrik2"/>
       </w:pPr>
-      <w:bookmarkStart w:id="53" w:name="_Toc357754853"/>
-      <w:bookmarkStart w:id="54" w:name="_Toc243452558"/>
-      <w:bookmarkStart w:id="55" w:name="_Toc269462574"/>
+      <w:bookmarkStart w:id="52" w:name="_Toc357754853"/>
+      <w:bookmarkStart w:id="53" w:name="_Toc243452558"/>
+      <w:bookmarkStart w:id="54" w:name="_Toc269462574"/>
       <w:r>
         <w:t>Informationssäkerhet och juridik</w:t>
       </w:r>
+      <w:bookmarkEnd w:id="52"/>
       <w:bookmarkEnd w:id="53"/>
       <w:bookmarkEnd w:id="54"/>
-      <w:bookmarkEnd w:id="55"/>
     </w:p>
     <w:p>
       <w:r>
@@ -11891,13 +11913,13 @@
       <w:pPr>
         <w:pStyle w:val="Rubrik2"/>
       </w:pPr>
-      <w:bookmarkStart w:id="56" w:name="_Toc243452559"/>
-      <w:bookmarkStart w:id="57" w:name="_Toc269462575"/>
+      <w:bookmarkStart w:id="55" w:name="_Toc243452559"/>
+      <w:bookmarkStart w:id="56" w:name="_Toc269462575"/>
       <w:r>
         <w:t>Icke funktionella krav</w:t>
       </w:r>
+      <w:bookmarkEnd w:id="55"/>
       <w:bookmarkEnd w:id="56"/>
-      <w:bookmarkEnd w:id="57"/>
     </w:p>
     <w:p>
       <w:r>
@@ -11915,13 +11937,13 @@
       <w:pPr>
         <w:pStyle w:val="Rubrik3"/>
       </w:pPr>
-      <w:bookmarkStart w:id="58" w:name="_Toc243452560"/>
-      <w:bookmarkStart w:id="59" w:name="_Toc269462576"/>
+      <w:bookmarkStart w:id="57" w:name="_Toc243452560"/>
+      <w:bookmarkStart w:id="58" w:name="_Toc269462576"/>
       <w:r>
         <w:t>SLA krav</w:t>
       </w:r>
+      <w:bookmarkEnd w:id="57"/>
       <w:bookmarkEnd w:id="58"/>
-      <w:bookmarkEnd w:id="59"/>
     </w:p>
     <w:p>
       <w:r>
@@ -12203,24 +12225,24 @@
       <w:pPr>
         <w:pStyle w:val="Rubrik3"/>
       </w:pPr>
-      <w:bookmarkStart w:id="60" w:name="_Toc243452561"/>
-      <w:bookmarkStart w:id="61" w:name="_Toc269462577"/>
+      <w:bookmarkStart w:id="59" w:name="_Toc243452561"/>
+      <w:bookmarkStart w:id="60" w:name="_Toc269462577"/>
       <w:r>
         <w:t>Övriga krav</w:t>
       </w:r>
+      <w:bookmarkEnd w:id="59"/>
       <w:bookmarkEnd w:id="60"/>
-      <w:bookmarkEnd w:id="61"/>
     </w:p>
     <w:p/>
     <w:p>
       <w:pPr>
         <w:pStyle w:val="Rubrik2"/>
       </w:pPr>
-      <w:bookmarkStart w:id="62" w:name="_Toc357754854"/>
-      <w:bookmarkStart w:id="63" w:name="_Toc243452562"/>
-      <w:bookmarkStart w:id="64" w:name="_Toc269462578"/>
-      <w:bookmarkStart w:id="65" w:name="_Toc224960922"/>
-      <w:bookmarkStart w:id="66" w:name="_Toc357754855"/>
+      <w:bookmarkStart w:id="61" w:name="_Toc357754854"/>
+      <w:bookmarkStart w:id="62" w:name="_Toc243452562"/>
+      <w:bookmarkStart w:id="63" w:name="_Toc269462578"/>
+      <w:bookmarkStart w:id="64" w:name="_Toc224960922"/>
+      <w:bookmarkStart w:id="65" w:name="_Toc357754855"/>
       <w:bookmarkEnd w:id="12"/>
       <w:bookmarkEnd w:id="13"/>
       <w:bookmarkEnd w:id="14"/>
@@ -12229,13 +12251,13 @@
         <w:lastRenderedPageBreak/>
         <w:t>Felhantering</w:t>
       </w:r>
+      <w:bookmarkEnd w:id="61"/>
       <w:bookmarkEnd w:id="62"/>
       <w:bookmarkEnd w:id="63"/>
-      <w:bookmarkEnd w:id="64"/>
       <w:proofErr w:type="spellEnd"/>
     </w:p>
     <w:p>
-      <w:bookmarkStart w:id="67" w:name="_Toc243452563"/>
+      <w:bookmarkStart w:id="66" w:name="_Toc243452563"/>
       <w:r>
         <w:t xml:space="preserve">Vid ett </w:t>
       </w:r>
@@ -12318,12 +12340,12 @@
       <w:pPr>
         <w:pStyle w:val="Rubrik3"/>
       </w:pPr>
-      <w:bookmarkStart w:id="68" w:name="_Toc269462579"/>
+      <w:bookmarkStart w:id="67" w:name="_Toc269462579"/>
       <w:r>
         <w:t>Krav på en tjänsteproducent</w:t>
       </w:r>
+      <w:bookmarkEnd w:id="66"/>
       <w:bookmarkEnd w:id="67"/>
-      <w:bookmarkEnd w:id="68"/>
     </w:p>
     <w:p>
       <w:pPr>
@@ -12390,13 +12412,13 @@
       <w:pPr>
         <w:pStyle w:val="Rubrik3"/>
       </w:pPr>
-      <w:bookmarkStart w:id="69" w:name="_Toc243452564"/>
-      <w:bookmarkStart w:id="70" w:name="_Toc269462580"/>
+      <w:bookmarkStart w:id="68" w:name="_Toc243452564"/>
+      <w:bookmarkStart w:id="69" w:name="_Toc269462580"/>
       <w:r>
         <w:t>Krav på en tjänstekonsument</w:t>
       </w:r>
+      <w:bookmarkEnd w:id="68"/>
       <w:bookmarkEnd w:id="69"/>
-      <w:bookmarkEnd w:id="70"/>
     </w:p>
     <w:p>
       <w:r>
@@ -12424,21 +12446,21 @@
       <w:pPr>
         <w:pStyle w:val="Rubrik1"/>
       </w:pPr>
-      <w:bookmarkStart w:id="71" w:name="_Toc243452565"/>
-      <w:bookmarkStart w:id="72" w:name="_Toc269462581"/>
+      <w:bookmarkStart w:id="70" w:name="_Toc243452565"/>
+      <w:bookmarkStart w:id="71" w:name="_Toc269462581"/>
       <w:r>
         <w:t xml:space="preserve">Tjänstedomänens </w:t>
       </w:r>
+      <w:bookmarkEnd w:id="64"/>
+      <w:r>
+        <w:t>meddelandemodeller</w:t>
+      </w:r>
       <w:bookmarkEnd w:id="65"/>
-      <w:r>
-        <w:t>meddelandemodeller</w:t>
-      </w:r>
-      <w:bookmarkEnd w:id="66"/>
+      <w:bookmarkEnd w:id="70"/>
       <w:bookmarkEnd w:id="71"/>
-      <w:bookmarkEnd w:id="72"/>
     </w:p>
     <w:p>
-      <w:bookmarkStart w:id="73" w:name="_Toc224960923"/>
+      <w:bookmarkStart w:id="72" w:name="_Toc224960923"/>
       <w:r>
         <w:t>Här beskrivs de meddelandemodeller som tjänstekontrakten bygger på. För varje meddelandemodell beskrivs hur mappning ser ut delvis mot V-TIM, här version 2.2 samt mot schema (</w:t>
       </w:r>
@@ -12455,15 +12477,15 @@
       <w:pPr>
         <w:pStyle w:val="Rubrik2"/>
       </w:pPr>
-      <w:bookmarkStart w:id="74" w:name="_Toc357754856"/>
-      <w:bookmarkStart w:id="75" w:name="_Toc243452566"/>
-      <w:bookmarkStart w:id="76" w:name="_Toc269462582"/>
+      <w:bookmarkStart w:id="73" w:name="_Toc357754856"/>
+      <w:bookmarkStart w:id="74" w:name="_Toc243452566"/>
+      <w:bookmarkStart w:id="75" w:name="_Toc269462582"/>
       <w:r>
         <w:t>V-MIM</w:t>
       </w:r>
+      <w:bookmarkEnd w:id="73"/>
       <w:bookmarkEnd w:id="74"/>
       <w:bookmarkEnd w:id="75"/>
-      <w:bookmarkEnd w:id="76"/>
       <w:r>
         <w:t xml:space="preserve"> </w:t>
       </w:r>
@@ -12672,16 +12694,16 @@
                 <w:szCs w:val="20"/>
               </w:rPr>
             </w:pPr>
-            <w:bookmarkStart w:id="77" w:name="_Toc176141590"/>
-            <w:bookmarkStart w:id="78" w:name="_Toc176141594"/>
-            <w:bookmarkStart w:id="79" w:name="_Toc182360207"/>
-            <w:bookmarkStart w:id="80" w:name="_Toc182360366"/>
-            <w:bookmarkStart w:id="81" w:name="_Toc182362292"/>
+            <w:bookmarkStart w:id="76" w:name="_Toc176141590"/>
+            <w:bookmarkStart w:id="77" w:name="_Toc176141594"/>
+            <w:bookmarkStart w:id="78" w:name="_Toc182360207"/>
+            <w:bookmarkStart w:id="79" w:name="_Toc182360366"/>
+            <w:bookmarkStart w:id="80" w:name="_Toc182362292"/>
+            <w:bookmarkEnd w:id="76"/>
             <w:bookmarkEnd w:id="77"/>
             <w:bookmarkEnd w:id="78"/>
             <w:bookmarkEnd w:id="79"/>
             <w:bookmarkEnd w:id="80"/>
-            <w:bookmarkEnd w:id="81"/>
             <w:proofErr w:type="spellStart"/>
             <w:r>
               <w:rPr>
@@ -14590,15 +14612,15 @@
       <w:pPr>
         <w:pStyle w:val="Rubrik2"/>
       </w:pPr>
-      <w:bookmarkStart w:id="82" w:name="_Toc357754857"/>
-      <w:bookmarkStart w:id="83" w:name="_Toc243452567"/>
-      <w:bookmarkStart w:id="84" w:name="_Toc269462583"/>
+      <w:bookmarkStart w:id="81" w:name="_Toc357754857"/>
+      <w:bookmarkStart w:id="82" w:name="_Toc243452567"/>
+      <w:bookmarkStart w:id="83" w:name="_Toc269462583"/>
       <w:r>
         <w:t>Formatregler</w:t>
       </w:r>
+      <w:bookmarkEnd w:id="81"/>
       <w:bookmarkEnd w:id="82"/>
       <w:bookmarkEnd w:id="83"/>
-      <w:bookmarkEnd w:id="84"/>
     </w:p>
     <w:p>
       <w:pPr>
@@ -14607,8 +14629,8 @@
           <w:color w:val="000000"/>
         </w:rPr>
       </w:pPr>
-      <w:bookmarkStart w:id="85" w:name="_Toc261122975"/>
-      <w:bookmarkStart w:id="86" w:name="_Toc269462584"/>
+      <w:bookmarkStart w:id="84" w:name="_Toc261122975"/>
+      <w:bookmarkStart w:id="85" w:name="_Toc269462584"/>
       <w:proofErr w:type="spellStart"/>
       <w:r>
         <w:rPr>
@@ -14616,8 +14638,8 @@
         </w:rPr>
         <w:t>HSAId</w:t>
       </w:r>
+      <w:bookmarkEnd w:id="84"/>
       <w:bookmarkEnd w:id="85"/>
-      <w:bookmarkEnd w:id="86"/>
       <w:proofErr w:type="spellEnd"/>
     </w:p>
     <w:p>
@@ -14667,16 +14689,16 @@
           <w:color w:val="000000"/>
         </w:rPr>
       </w:pPr>
-      <w:bookmarkStart w:id="87" w:name="_Toc261122976"/>
-      <w:bookmarkStart w:id="88" w:name="_Toc269462585"/>
+      <w:bookmarkStart w:id="86" w:name="_Toc261122976"/>
+      <w:bookmarkStart w:id="87" w:name="_Toc269462585"/>
       <w:r>
         <w:rPr>
           <w:color w:val="000000"/>
         </w:rPr>
         <w:t>Datum</w:t>
       </w:r>
+      <w:bookmarkEnd w:id="86"/>
       <w:bookmarkEnd w:id="87"/>
-      <w:bookmarkEnd w:id="88"/>
     </w:p>
     <w:p>
       <w:pPr>
@@ -14762,17 +14784,17 @@
       <w:pPr>
         <w:pStyle w:val="Rubrik1"/>
       </w:pPr>
-      <w:bookmarkStart w:id="89" w:name="_Toc357754858"/>
-      <w:bookmarkStart w:id="90" w:name="_Toc243452569"/>
-      <w:bookmarkStart w:id="91" w:name="_Toc269462586"/>
+      <w:bookmarkStart w:id="88" w:name="_Toc357754858"/>
+      <w:bookmarkStart w:id="89" w:name="_Toc243452569"/>
+      <w:bookmarkStart w:id="90" w:name="_Toc269462586"/>
       <w:r>
         <w:lastRenderedPageBreak/>
         <w:t>Tjänstekontrakt</w:t>
       </w:r>
-      <w:bookmarkEnd w:id="73"/>
+      <w:bookmarkEnd w:id="72"/>
+      <w:bookmarkEnd w:id="88"/>
       <w:bookmarkEnd w:id="89"/>
       <w:bookmarkEnd w:id="90"/>
-      <w:bookmarkEnd w:id="91"/>
     </w:p>
     <w:p>
       <w:pPr>
@@ -14781,8 +14803,8 @@
           <w:color w:val="000000"/>
         </w:rPr>
       </w:pPr>
-      <w:bookmarkStart w:id="92" w:name="_Toc261122978"/>
-      <w:bookmarkStart w:id="93" w:name="_Toc269462587"/>
+      <w:bookmarkStart w:id="91" w:name="_Toc261122978"/>
+      <w:bookmarkStart w:id="92" w:name="_Toc269462587"/>
       <w:proofErr w:type="spellStart"/>
       <w:r>
         <w:rPr>
@@ -14790,8 +14812,8 @@
         </w:rPr>
         <w:t>GetAggregatedQualityReport</w:t>
       </w:r>
+      <w:bookmarkEnd w:id="91"/>
       <w:bookmarkEnd w:id="92"/>
-      <w:bookmarkEnd w:id="93"/>
       <w:proofErr w:type="spellEnd"/>
     </w:p>
     <w:p>
@@ -14872,16 +14894,16 @@
           <w:color w:val="000000"/>
         </w:rPr>
       </w:pPr>
-      <w:bookmarkStart w:id="94" w:name="_Toc261122979"/>
-      <w:bookmarkStart w:id="95" w:name="_Toc269462588"/>
+      <w:bookmarkStart w:id="93" w:name="_Toc261122979"/>
+      <w:bookmarkStart w:id="94" w:name="_Toc269462588"/>
       <w:r>
         <w:rPr>
           <w:color w:val="000000"/>
         </w:rPr>
         <w:t>Version</w:t>
       </w:r>
+      <w:bookmarkEnd w:id="93"/>
       <w:bookmarkEnd w:id="94"/>
-      <w:bookmarkEnd w:id="95"/>
     </w:p>
     <w:p>
       <w:pPr>
@@ -14901,13 +14923,13 @@
       <w:pPr>
         <w:pStyle w:val="Rubrik3"/>
       </w:pPr>
-      <w:bookmarkStart w:id="96" w:name="_Toc243452572"/>
-      <w:bookmarkStart w:id="97" w:name="_Toc269462589"/>
+      <w:bookmarkStart w:id="95" w:name="_Toc243452572"/>
+      <w:bookmarkStart w:id="96" w:name="_Toc269462589"/>
       <w:r>
         <w:t>Fältregler</w:t>
       </w:r>
+      <w:bookmarkEnd w:id="95"/>
       <w:bookmarkEnd w:id="96"/>
-      <w:bookmarkEnd w:id="97"/>
     </w:p>
     <w:p>
       <w:r>
@@ -27005,6 +27027,7 @@
               </w:rPr>
               <w:t>/../../../</w:t>
             </w:r>
+            <w:bookmarkStart w:id="97" w:name="_GoBack"/>
             <w:proofErr w:type="spellStart"/>
             <w:r>
               <w:rPr>
@@ -27016,6 +27039,7 @@
               </w:rPr>
               <w:t>reasonCode</w:t>
             </w:r>
+            <w:bookmarkEnd w:id="97"/>
             <w:proofErr w:type="spellEnd"/>
           </w:p>
         </w:tc>
@@ -27100,7 +27124,39 @@
                 <w:sz w:val="20"/>
                 <w:szCs w:val="20"/>
               </w:rPr>
-              <w:t xml:space="preserve"> lägre antal rapporterade värden än tröskelvärde för visning, alternativt </w:t>
+              <w:t xml:space="preserve"> lägre antal rapporterade värden än tröskelvärde för visning, </w:t>
+            </w:r>
+            <w:r>
+              <w:rPr>
+                <w:rFonts w:ascii="Times New Roman" w:eastAsia="Times New Roman" w:hAnsi="Times New Roman"/>
+                <w:color w:val="000000"/>
+                <w:spacing w:val="-1"/>
+                <w:sz w:val="20"/>
+                <w:szCs w:val="20"/>
+              </w:rPr>
+              <w:t>”</w:t>
+            </w:r>
+            <w:proofErr w:type="spellStart"/>
+            <w:r>
+              <w:rPr>
+                <w:rFonts w:ascii="Times New Roman" w:eastAsia="Times New Roman" w:hAnsi="Times New Roman"/>
+                <w:color w:val="000000"/>
+                <w:spacing w:val="-1"/>
+                <w:sz w:val="20"/>
+                <w:szCs w:val="20"/>
+              </w:rPr>
+              <w:t>INV</w:t>
+            </w:r>
+            <w:proofErr w:type="spellEnd"/>
+            <w:r>
+              <w:rPr>
+                <w:rFonts w:ascii="Times New Roman" w:eastAsia="Times New Roman" w:hAnsi="Times New Roman"/>
+                <w:color w:val="000000"/>
+                <w:spacing w:val="-1"/>
+                <w:sz w:val="20"/>
+                <w:szCs w:val="20"/>
+              </w:rPr>
+              <w:t xml:space="preserve">, vilket </w:t>
             </w:r>
             <w:r>
               <w:rPr>
@@ -27111,6 +27167,38 @@
                 <w:szCs w:val="20"/>
               </w:rPr>
               <w:lastRenderedPageBreak/>
+              <w:t xml:space="preserve">betyder att nämnaren eller </w:t>
+            </w:r>
+            <w:proofErr w:type="spellStart"/>
+            <w:r>
+              <w:rPr>
+                <w:rFonts w:ascii="Times New Roman" w:eastAsia="Times New Roman" w:hAnsi="Times New Roman"/>
+                <w:color w:val="000000"/>
+                <w:spacing w:val="-1"/>
+                <w:sz w:val="20"/>
+                <w:szCs w:val="20"/>
+              </w:rPr>
+              <w:t>mätpopulationen</w:t>
+            </w:r>
+            <w:proofErr w:type="spellEnd"/>
+            <w:r>
+              <w:rPr>
+                <w:rFonts w:ascii="Times New Roman" w:eastAsia="Times New Roman" w:hAnsi="Times New Roman"/>
+                <w:color w:val="000000"/>
+                <w:spacing w:val="-1"/>
+                <w:sz w:val="20"/>
+                <w:szCs w:val="20"/>
+              </w:rPr>
+              <w:t xml:space="preserve"> är 0 och inget värde kan anges, samt </w:t>
+            </w:r>
+            <w:r>
+              <w:rPr>
+                <w:rFonts w:ascii="Times New Roman" w:eastAsia="Times New Roman" w:hAnsi="Times New Roman"/>
+                <w:color w:val="000000"/>
+                <w:spacing w:val="-1"/>
+                <w:sz w:val="20"/>
+                <w:szCs w:val="20"/>
+              </w:rPr>
               <w:t>”</w:t>
             </w:r>
             <w:proofErr w:type="spellStart"/>
@@ -40901,7 +40989,7 @@
               <w:rStyle w:val="Sidnummer"/>
               <w:noProof/>
             </w:rPr>
-            <w:t>12</w:t>
+            <w:t>26</w:t>
           </w:r>
           <w:r>
             <w:rPr>
@@ -47136,7 +47224,7 @@
 </file>
 
 <file path=customXml/itemProps1.xml><?xml version="1.0" encoding="utf-8"?>
-<ds:datastoreItem xmlns:ds="http://schemas.openxmlformats.org/officeDocument/2006/customXml" ds:itemID="{386C89CD-CDC3-9640-9A16-53F31AB04DE6}">
+<ds:datastoreItem xmlns:ds="http://schemas.openxmlformats.org/officeDocument/2006/customXml" ds:itemID="{CDEBECF7-E151-EE45-BE84-88CE0A295AD1}">
   <ds:schemaRefs>
     <ds:schemaRef ds:uri="http://schemas.openxmlformats.org/officeDocument/2006/bibliography"/>
   </ds:schemaRefs>

</xml_diff>

<commit_message>
Lagt till INV som felkod för missingMeasure samt gjort measureIdVersionDependent valfri (kardinalitet 0..1).
</commit_message>
<xml_diff>
--- a/ServiceInteractions/riv/followup/groupoutcomes/qualityreporting/trunk/docs/TKB_followup_groupoutcomes_qualityreporting.docx
+++ b/ServiceInteractions/riv/followup/groupoutcomes/qualityreporting/trunk/docs/TKB_followup_groupoutcomes_qualityreporting.docx
@@ -4597,6 +4597,37 @@
               <w:t>)</w:t>
             </w:r>
           </w:p>
+          <w:p>
+            <w:pPr>
+              <w:pStyle w:val="TableText"/>
+              <w:tabs>
+                <w:tab w:val="right" w:pos="3176"/>
+              </w:tabs>
+              <w:rPr>
+                <w:rFonts w:ascii="georgia" w:hAnsi="georgia"/>
+              </w:rPr>
+            </w:pPr>
+            <w:r>
+              <w:rPr>
+                <w:rFonts w:ascii="georgia" w:hAnsi="georgia"/>
+              </w:rPr>
+              <w:t xml:space="preserve">Gjort </w:t>
+            </w:r>
+            <w:proofErr w:type="spellStart"/>
+            <w:r>
+              <w:rPr>
+                <w:rFonts w:ascii="georgia" w:hAnsi="georgia"/>
+              </w:rPr>
+              <w:t>measureIdVersionDeprendent</w:t>
+            </w:r>
+            <w:proofErr w:type="spellEnd"/>
+            <w:r>
+              <w:rPr>
+                <w:rFonts w:ascii="georgia" w:hAnsi="georgia"/>
+              </w:rPr>
+              <w:t xml:space="preserve"> valfri för att på sikt kunna fasa ut användningen av elementet. </w:t>
+            </w:r>
+          </w:p>
         </w:tc>
         <w:tc>
           <w:tcPr>
@@ -4820,7 +4851,6 @@
               <w:rPr>
                 <w:color w:val="000000"/>
               </w:rPr>
-              <w:lastRenderedPageBreak/>
               <w:fldChar w:fldCharType="begin"/>
             </w:r>
             <w:r>
@@ -4864,7 +4894,6 @@
               <w:rPr>
                 <w:color w:val="000000"/>
               </w:rPr>
-              <w:lastRenderedPageBreak/>
               <w:t>Obligatoriskt</w:t>
             </w:r>
           </w:p>
@@ -4905,7 +4934,6 @@
               <w:rPr>
                 <w:color w:val="000000"/>
               </w:rPr>
-              <w:lastRenderedPageBreak/>
               <w:t>R2</w:t>
             </w:r>
           </w:p>
@@ -7995,7 +8023,7 @@
           <w:b/>
           <w:color w:val="76923C" w:themeColor="accent3" w:themeShade="BF"/>
         </w:rPr>
-        <w:t>RC_2</w:t>
+        <w:t>RC_1</w:t>
       </w:r>
       <w:bookmarkEnd w:id="17"/>
       <w:r>
@@ -8034,16 +8062,14 @@
         <w:rPr>
           <w:color w:val="000000"/>
         </w:rPr>
-        <w:t xml:space="preserve">nga då detta är första utgåvan av </w:t>
-      </w:r>
-      <w:proofErr w:type="spellStart"/>
+        <w:t>nga</w:t>
+      </w:r>
       <w:r>
         <w:rPr>
           <w:color w:val="000000"/>
         </w:rPr>
-        <w:t>TjB</w:t>
-      </w:r>
-      <w:proofErr w:type="spellEnd"/>
+        <w:t>, då endast ett tjänstekontrakt ingår i domänen</w:t>
+      </w:r>
     </w:p>
     <w:p/>
     <w:p>
@@ -8077,21 +8103,21 @@
         <w:rPr>
           <w:color w:val="000000"/>
         </w:rPr>
-        <w:t xml:space="preserve">Get </w:t>
+        <w:t xml:space="preserve">Inga nya </w:t>
       </w:r>
       <w:proofErr w:type="spellStart"/>
       <w:r>
         <w:rPr>
           <w:color w:val="000000"/>
         </w:rPr>
-        <w:t>AggregsatedQualityReport</w:t>
+        <w:t>tjänstkontakt</w:t>
       </w:r>
       <w:proofErr w:type="spellEnd"/>
       <w:r>
         <w:rPr>
           <w:color w:val="000000"/>
         </w:rPr>
-        <w:t>, version 1.0</w:t>
+        <w:t xml:space="preserve"> har tillkommit</w:t>
       </w:r>
     </w:p>
     <w:p>
@@ -8117,29 +8143,32 @@
       <w:pPr>
         <w:numPr>
           <w:ilvl w:val="0"/>
-          <w:numId w:val="26"/>
+          <w:numId w:val="27"/>
         </w:numPr>
-      </w:pPr>
-      <w:r>
         <w:rPr>
           <w:color w:val="000000"/>
         </w:rPr>
-        <w:t>I</w:t>
-      </w:r>
+      </w:pPr>
       <w:r>
         <w:rPr>
           <w:color w:val="000000"/>
         </w:rPr>
-        <w:t xml:space="preserve">nga då detta är första utgåvan av </w:t>
+        <w:t xml:space="preserve">Get </w:t>
       </w:r>
       <w:proofErr w:type="spellStart"/>
       <w:r>
         <w:rPr>
           <w:color w:val="000000"/>
         </w:rPr>
-        <w:t>TjB</w:t>
+        <w:t>AggregsatedQualityReport</w:t>
       </w:r>
       <w:proofErr w:type="spellEnd"/>
+      <w:r>
+        <w:rPr>
+          <w:color w:val="000000"/>
+        </w:rPr>
+        <w:t>, version 1.0</w:t>
+      </w:r>
     </w:p>
     <w:p/>
     <w:p/>
@@ -8180,8 +8209,34 @@
       <w:bookmarkEnd w:id="29"/>
     </w:p>
     <w:p>
-      <w:r>
-        <w:t>Inga tidigare versioner</w:t>
+      <w:pPr>
+        <w:numPr>
+          <w:ilvl w:val="0"/>
+          <w:numId w:val="27"/>
+        </w:numPr>
+        <w:rPr>
+          <w:color w:val="000000"/>
+        </w:rPr>
+      </w:pPr>
+      <w:r>
+        <w:rPr>
+          <w:color w:val="000000"/>
+        </w:rPr>
+        <w:t xml:space="preserve">Get </w:t>
+      </w:r>
+      <w:proofErr w:type="spellStart"/>
+      <w:r>
+        <w:rPr>
+          <w:color w:val="000000"/>
+        </w:rPr>
+        <w:t>AggregsatedQualityReport</w:t>
+      </w:r>
+      <w:proofErr w:type="spellEnd"/>
+      <w:r>
+        <w:rPr>
+          <w:color w:val="000000"/>
+        </w:rPr>
+        <w:t>, version 1.0</w:t>
       </w:r>
     </w:p>
     <w:p>
@@ -11545,7 +11600,7 @@
       </w:tblPr>
       <w:tblGrid>
         <w:gridCol w:w="2785"/>
-        <w:gridCol w:w="1120"/>
+        <w:gridCol w:w="1703"/>
       </w:tblGrid>
       <w:tr>
         <w:tc>
@@ -11697,14 +11752,10 @@
               </w:rPr>
             </w:pPr>
             <w:r>
-              <w:rPr>
-                <w:rFonts w:eastAsia="Times New Roman" w:cs="Arial"/>
-                <w:szCs w:val="20"/>
-                <w:highlight w:val="yellow"/>
-                <w:lang w:eastAsia="sv-SE"/>
-              </w:rPr>
-              <w:t>X</w:t>
-            </w:r>
+              <w:t>Hämta indikatorrapport</w:t>
+            </w:r>
+            <w:bookmarkStart w:id="42" w:name="_GoBack"/>
+            <w:bookmarkEnd w:id="42"/>
           </w:p>
         </w:tc>
       </w:tr>
@@ -11720,15 +11771,15 @@
       <w:pPr>
         <w:pStyle w:val="Rubrik2"/>
       </w:pPr>
-      <w:bookmarkStart w:id="42" w:name="_Toc357754849"/>
-      <w:bookmarkStart w:id="43" w:name="_Toc243452554"/>
-      <w:bookmarkStart w:id="44" w:name="_Toc269462571"/>
+      <w:bookmarkStart w:id="43" w:name="_Toc357754849"/>
+      <w:bookmarkStart w:id="44" w:name="_Toc243452554"/>
+      <w:bookmarkStart w:id="45" w:name="_Toc269462571"/>
       <w:r>
         <w:t>Adressering</w:t>
       </w:r>
-      <w:bookmarkEnd w:id="42"/>
       <w:bookmarkEnd w:id="43"/>
       <w:bookmarkEnd w:id="44"/>
+      <w:bookmarkEnd w:id="45"/>
     </w:p>
     <w:p>
       <w:pPr>
@@ -11835,9 +11886,9 @@
       <w:pPr>
         <w:pStyle w:val="Rubrik2"/>
       </w:pPr>
-      <w:bookmarkStart w:id="45" w:name="_Toc357754850"/>
-      <w:bookmarkStart w:id="46" w:name="_Toc243452555"/>
-      <w:bookmarkStart w:id="47" w:name="_Toc269462572"/>
+      <w:bookmarkStart w:id="46" w:name="_Toc357754850"/>
+      <w:bookmarkStart w:id="47" w:name="_Toc243452555"/>
+      <w:bookmarkStart w:id="48" w:name="_Toc269462572"/>
       <w:proofErr w:type="spellStart"/>
       <w:r>
         <w:t>Aggregering</w:t>
@@ -11846,9 +11897,9 @@
       <w:r>
         <w:t xml:space="preserve"> och engagemangsindex</w:t>
       </w:r>
-      <w:bookmarkEnd w:id="45"/>
       <w:bookmarkEnd w:id="46"/>
       <w:bookmarkEnd w:id="47"/>
+      <w:bookmarkEnd w:id="48"/>
     </w:p>
     <w:p>
       <w:r>
@@ -11871,31 +11922,31 @@
       <w:pPr>
         <w:pStyle w:val="Rubrik1"/>
       </w:pPr>
-      <w:bookmarkStart w:id="48" w:name="_Toc224960921"/>
-      <w:bookmarkStart w:id="49" w:name="_Toc357754852"/>
-      <w:bookmarkStart w:id="50" w:name="_Toc243452557"/>
-      <w:bookmarkStart w:id="51" w:name="_Toc269462573"/>
+      <w:bookmarkStart w:id="49" w:name="_Toc224960921"/>
+      <w:bookmarkStart w:id="50" w:name="_Toc357754852"/>
+      <w:bookmarkStart w:id="51" w:name="_Toc243452557"/>
+      <w:bookmarkStart w:id="52" w:name="_Toc269462573"/>
       <w:r>
         <w:t>Tjänstedomänens krav och regler</w:t>
       </w:r>
-      <w:bookmarkEnd w:id="48"/>
       <w:bookmarkEnd w:id="49"/>
       <w:bookmarkEnd w:id="50"/>
       <w:bookmarkEnd w:id="51"/>
+      <w:bookmarkEnd w:id="52"/>
     </w:p>
     <w:p>
       <w:pPr>
         <w:pStyle w:val="Rubrik2"/>
       </w:pPr>
-      <w:bookmarkStart w:id="52" w:name="_Toc357754853"/>
-      <w:bookmarkStart w:id="53" w:name="_Toc243452558"/>
-      <w:bookmarkStart w:id="54" w:name="_Toc269462574"/>
+      <w:bookmarkStart w:id="53" w:name="_Toc357754853"/>
+      <w:bookmarkStart w:id="54" w:name="_Toc243452558"/>
+      <w:bookmarkStart w:id="55" w:name="_Toc269462574"/>
       <w:r>
         <w:t>Informationssäkerhet och juridik</w:t>
       </w:r>
-      <w:bookmarkEnd w:id="52"/>
       <w:bookmarkEnd w:id="53"/>
       <w:bookmarkEnd w:id="54"/>
+      <w:bookmarkEnd w:id="55"/>
     </w:p>
     <w:p>
       <w:r>
@@ -11913,13 +11964,13 @@
       <w:pPr>
         <w:pStyle w:val="Rubrik2"/>
       </w:pPr>
-      <w:bookmarkStart w:id="55" w:name="_Toc243452559"/>
-      <w:bookmarkStart w:id="56" w:name="_Toc269462575"/>
+      <w:bookmarkStart w:id="56" w:name="_Toc243452559"/>
+      <w:bookmarkStart w:id="57" w:name="_Toc269462575"/>
       <w:r>
         <w:t>Icke funktionella krav</w:t>
       </w:r>
-      <w:bookmarkEnd w:id="55"/>
       <w:bookmarkEnd w:id="56"/>
+      <w:bookmarkEnd w:id="57"/>
     </w:p>
     <w:p>
       <w:r>
@@ -11937,13 +11988,13 @@
       <w:pPr>
         <w:pStyle w:val="Rubrik3"/>
       </w:pPr>
-      <w:bookmarkStart w:id="57" w:name="_Toc243452560"/>
-      <w:bookmarkStart w:id="58" w:name="_Toc269462576"/>
+      <w:bookmarkStart w:id="58" w:name="_Toc243452560"/>
+      <w:bookmarkStart w:id="59" w:name="_Toc269462576"/>
       <w:r>
         <w:t>SLA krav</w:t>
       </w:r>
-      <w:bookmarkEnd w:id="57"/>
       <w:bookmarkEnd w:id="58"/>
+      <w:bookmarkEnd w:id="59"/>
     </w:p>
     <w:p>
       <w:r>
@@ -12225,24 +12276,24 @@
       <w:pPr>
         <w:pStyle w:val="Rubrik3"/>
       </w:pPr>
-      <w:bookmarkStart w:id="59" w:name="_Toc243452561"/>
-      <w:bookmarkStart w:id="60" w:name="_Toc269462577"/>
+      <w:bookmarkStart w:id="60" w:name="_Toc243452561"/>
+      <w:bookmarkStart w:id="61" w:name="_Toc269462577"/>
       <w:r>
         <w:t>Övriga krav</w:t>
       </w:r>
-      <w:bookmarkEnd w:id="59"/>
       <w:bookmarkEnd w:id="60"/>
+      <w:bookmarkEnd w:id="61"/>
     </w:p>
     <w:p/>
     <w:p>
       <w:pPr>
         <w:pStyle w:val="Rubrik2"/>
       </w:pPr>
-      <w:bookmarkStart w:id="61" w:name="_Toc357754854"/>
-      <w:bookmarkStart w:id="62" w:name="_Toc243452562"/>
-      <w:bookmarkStart w:id="63" w:name="_Toc269462578"/>
-      <w:bookmarkStart w:id="64" w:name="_Toc224960922"/>
-      <w:bookmarkStart w:id="65" w:name="_Toc357754855"/>
+      <w:bookmarkStart w:id="62" w:name="_Toc357754854"/>
+      <w:bookmarkStart w:id="63" w:name="_Toc243452562"/>
+      <w:bookmarkStart w:id="64" w:name="_Toc269462578"/>
+      <w:bookmarkStart w:id="65" w:name="_Toc224960922"/>
+      <w:bookmarkStart w:id="66" w:name="_Toc357754855"/>
       <w:bookmarkEnd w:id="12"/>
       <w:bookmarkEnd w:id="13"/>
       <w:bookmarkEnd w:id="14"/>
@@ -12251,13 +12302,13 @@
         <w:lastRenderedPageBreak/>
         <w:t>Felhantering</w:t>
       </w:r>
-      <w:bookmarkEnd w:id="61"/>
       <w:bookmarkEnd w:id="62"/>
       <w:bookmarkEnd w:id="63"/>
+      <w:bookmarkEnd w:id="64"/>
       <w:proofErr w:type="spellEnd"/>
     </w:p>
     <w:p>
-      <w:bookmarkStart w:id="66" w:name="_Toc243452563"/>
+      <w:bookmarkStart w:id="67" w:name="_Toc243452563"/>
       <w:r>
         <w:t xml:space="preserve">Vid ett </w:t>
       </w:r>
@@ -12340,12 +12391,12 @@
       <w:pPr>
         <w:pStyle w:val="Rubrik3"/>
       </w:pPr>
-      <w:bookmarkStart w:id="67" w:name="_Toc269462579"/>
+      <w:bookmarkStart w:id="68" w:name="_Toc269462579"/>
       <w:r>
         <w:t>Krav på en tjänsteproducent</w:t>
       </w:r>
-      <w:bookmarkEnd w:id="66"/>
       <w:bookmarkEnd w:id="67"/>
+      <w:bookmarkEnd w:id="68"/>
     </w:p>
     <w:p>
       <w:pPr>
@@ -12412,13 +12463,13 @@
       <w:pPr>
         <w:pStyle w:val="Rubrik3"/>
       </w:pPr>
-      <w:bookmarkStart w:id="68" w:name="_Toc243452564"/>
-      <w:bookmarkStart w:id="69" w:name="_Toc269462580"/>
+      <w:bookmarkStart w:id="69" w:name="_Toc243452564"/>
+      <w:bookmarkStart w:id="70" w:name="_Toc269462580"/>
       <w:r>
         <w:t>Krav på en tjänstekonsument</w:t>
       </w:r>
-      <w:bookmarkEnd w:id="68"/>
       <w:bookmarkEnd w:id="69"/>
+      <w:bookmarkEnd w:id="70"/>
     </w:p>
     <w:p>
       <w:r>
@@ -12446,21 +12497,21 @@
       <w:pPr>
         <w:pStyle w:val="Rubrik1"/>
       </w:pPr>
-      <w:bookmarkStart w:id="70" w:name="_Toc243452565"/>
-      <w:bookmarkStart w:id="71" w:name="_Toc269462581"/>
+      <w:bookmarkStart w:id="71" w:name="_Toc243452565"/>
+      <w:bookmarkStart w:id="72" w:name="_Toc269462581"/>
       <w:r>
         <w:t xml:space="preserve">Tjänstedomänens </w:t>
       </w:r>
-      <w:bookmarkEnd w:id="64"/>
+      <w:bookmarkEnd w:id="65"/>
       <w:r>
         <w:t>meddelandemodeller</w:t>
       </w:r>
-      <w:bookmarkEnd w:id="65"/>
-      <w:bookmarkEnd w:id="70"/>
+      <w:bookmarkEnd w:id="66"/>
       <w:bookmarkEnd w:id="71"/>
+      <w:bookmarkEnd w:id="72"/>
     </w:p>
     <w:p>
-      <w:bookmarkStart w:id="72" w:name="_Toc224960923"/>
+      <w:bookmarkStart w:id="73" w:name="_Toc224960923"/>
       <w:r>
         <w:t>Här beskrivs de meddelandemodeller som tjänstekontrakten bygger på. För varje meddelandemodell beskrivs hur mappning ser ut delvis mot V-TIM, här version 2.2 samt mot schema (</w:t>
       </w:r>
@@ -12477,15 +12528,15 @@
       <w:pPr>
         <w:pStyle w:val="Rubrik2"/>
       </w:pPr>
-      <w:bookmarkStart w:id="73" w:name="_Toc357754856"/>
-      <w:bookmarkStart w:id="74" w:name="_Toc243452566"/>
-      <w:bookmarkStart w:id="75" w:name="_Toc269462582"/>
+      <w:bookmarkStart w:id="74" w:name="_Toc357754856"/>
+      <w:bookmarkStart w:id="75" w:name="_Toc243452566"/>
+      <w:bookmarkStart w:id="76" w:name="_Toc269462582"/>
       <w:r>
         <w:t>V-MIM</w:t>
       </w:r>
-      <w:bookmarkEnd w:id="73"/>
       <w:bookmarkEnd w:id="74"/>
       <w:bookmarkEnd w:id="75"/>
+      <w:bookmarkEnd w:id="76"/>
       <w:r>
         <w:t xml:space="preserve"> </w:t>
       </w:r>
@@ -12694,16 +12745,16 @@
                 <w:szCs w:val="20"/>
               </w:rPr>
             </w:pPr>
-            <w:bookmarkStart w:id="76" w:name="_Toc176141590"/>
-            <w:bookmarkStart w:id="77" w:name="_Toc176141594"/>
-            <w:bookmarkStart w:id="78" w:name="_Toc182360207"/>
-            <w:bookmarkStart w:id="79" w:name="_Toc182360366"/>
-            <w:bookmarkStart w:id="80" w:name="_Toc182362292"/>
-            <w:bookmarkEnd w:id="76"/>
+            <w:bookmarkStart w:id="77" w:name="_Toc176141590"/>
+            <w:bookmarkStart w:id="78" w:name="_Toc176141594"/>
+            <w:bookmarkStart w:id="79" w:name="_Toc182360207"/>
+            <w:bookmarkStart w:id="80" w:name="_Toc182360366"/>
+            <w:bookmarkStart w:id="81" w:name="_Toc182362292"/>
             <w:bookmarkEnd w:id="77"/>
             <w:bookmarkEnd w:id="78"/>
             <w:bookmarkEnd w:id="79"/>
             <w:bookmarkEnd w:id="80"/>
+            <w:bookmarkEnd w:id="81"/>
             <w:proofErr w:type="spellStart"/>
             <w:r>
               <w:rPr>
@@ -14612,15 +14663,15 @@
       <w:pPr>
         <w:pStyle w:val="Rubrik2"/>
       </w:pPr>
-      <w:bookmarkStart w:id="81" w:name="_Toc357754857"/>
-      <w:bookmarkStart w:id="82" w:name="_Toc243452567"/>
-      <w:bookmarkStart w:id="83" w:name="_Toc269462583"/>
+      <w:bookmarkStart w:id="82" w:name="_Toc357754857"/>
+      <w:bookmarkStart w:id="83" w:name="_Toc243452567"/>
+      <w:bookmarkStart w:id="84" w:name="_Toc269462583"/>
       <w:r>
         <w:t>Formatregler</w:t>
       </w:r>
-      <w:bookmarkEnd w:id="81"/>
       <w:bookmarkEnd w:id="82"/>
       <w:bookmarkEnd w:id="83"/>
+      <w:bookmarkEnd w:id="84"/>
     </w:p>
     <w:p>
       <w:pPr>
@@ -14629,8 +14680,8 @@
           <w:color w:val="000000"/>
         </w:rPr>
       </w:pPr>
-      <w:bookmarkStart w:id="84" w:name="_Toc261122975"/>
-      <w:bookmarkStart w:id="85" w:name="_Toc269462584"/>
+      <w:bookmarkStart w:id="85" w:name="_Toc261122975"/>
+      <w:bookmarkStart w:id="86" w:name="_Toc269462584"/>
       <w:proofErr w:type="spellStart"/>
       <w:r>
         <w:rPr>
@@ -14638,8 +14689,8 @@
         </w:rPr>
         <w:t>HSAId</w:t>
       </w:r>
-      <w:bookmarkEnd w:id="84"/>
       <w:bookmarkEnd w:id="85"/>
+      <w:bookmarkEnd w:id="86"/>
       <w:proofErr w:type="spellEnd"/>
     </w:p>
     <w:p>
@@ -14689,16 +14740,16 @@
           <w:color w:val="000000"/>
         </w:rPr>
       </w:pPr>
-      <w:bookmarkStart w:id="86" w:name="_Toc261122976"/>
-      <w:bookmarkStart w:id="87" w:name="_Toc269462585"/>
+      <w:bookmarkStart w:id="87" w:name="_Toc261122976"/>
+      <w:bookmarkStart w:id="88" w:name="_Toc269462585"/>
       <w:r>
         <w:rPr>
           <w:color w:val="000000"/>
         </w:rPr>
         <w:t>Datum</w:t>
       </w:r>
-      <w:bookmarkEnd w:id="86"/>
       <w:bookmarkEnd w:id="87"/>
+      <w:bookmarkEnd w:id="88"/>
     </w:p>
     <w:p>
       <w:pPr>
@@ -14784,17 +14835,17 @@
       <w:pPr>
         <w:pStyle w:val="Rubrik1"/>
       </w:pPr>
-      <w:bookmarkStart w:id="88" w:name="_Toc357754858"/>
-      <w:bookmarkStart w:id="89" w:name="_Toc243452569"/>
-      <w:bookmarkStart w:id="90" w:name="_Toc269462586"/>
+      <w:bookmarkStart w:id="89" w:name="_Toc357754858"/>
+      <w:bookmarkStart w:id="90" w:name="_Toc243452569"/>
+      <w:bookmarkStart w:id="91" w:name="_Toc269462586"/>
       <w:r>
         <w:lastRenderedPageBreak/>
         <w:t>Tjänstekontrakt</w:t>
       </w:r>
-      <w:bookmarkEnd w:id="72"/>
-      <w:bookmarkEnd w:id="88"/>
+      <w:bookmarkEnd w:id="73"/>
       <w:bookmarkEnd w:id="89"/>
       <w:bookmarkEnd w:id="90"/>
+      <w:bookmarkEnd w:id="91"/>
     </w:p>
     <w:p>
       <w:pPr>
@@ -14803,8 +14854,8 @@
           <w:color w:val="000000"/>
         </w:rPr>
       </w:pPr>
-      <w:bookmarkStart w:id="91" w:name="_Toc261122978"/>
-      <w:bookmarkStart w:id="92" w:name="_Toc269462587"/>
+      <w:bookmarkStart w:id="92" w:name="_Toc261122978"/>
+      <w:bookmarkStart w:id="93" w:name="_Toc269462587"/>
       <w:proofErr w:type="spellStart"/>
       <w:r>
         <w:rPr>
@@ -14812,8 +14863,8 @@
         </w:rPr>
         <w:t>GetAggregatedQualityReport</w:t>
       </w:r>
-      <w:bookmarkEnd w:id="91"/>
       <w:bookmarkEnd w:id="92"/>
+      <w:bookmarkEnd w:id="93"/>
       <w:proofErr w:type="spellEnd"/>
     </w:p>
     <w:p>
@@ -14894,16 +14945,16 @@
           <w:color w:val="000000"/>
         </w:rPr>
       </w:pPr>
-      <w:bookmarkStart w:id="93" w:name="_Toc261122979"/>
-      <w:bookmarkStart w:id="94" w:name="_Toc269462588"/>
+      <w:bookmarkStart w:id="94" w:name="_Toc261122979"/>
+      <w:bookmarkStart w:id="95" w:name="_Toc269462588"/>
       <w:r>
         <w:rPr>
           <w:color w:val="000000"/>
         </w:rPr>
         <w:t>Version</w:t>
       </w:r>
-      <w:bookmarkEnd w:id="93"/>
       <w:bookmarkEnd w:id="94"/>
+      <w:bookmarkEnd w:id="95"/>
     </w:p>
     <w:p>
       <w:pPr>
@@ -14923,13 +14974,13 @@
       <w:pPr>
         <w:pStyle w:val="Rubrik3"/>
       </w:pPr>
-      <w:bookmarkStart w:id="95" w:name="_Toc243452572"/>
-      <w:bookmarkStart w:id="96" w:name="_Toc269462589"/>
+      <w:bookmarkStart w:id="96" w:name="_Toc243452572"/>
+      <w:bookmarkStart w:id="97" w:name="_Toc269462589"/>
       <w:r>
         <w:t>Fältregler</w:t>
       </w:r>
-      <w:bookmarkEnd w:id="95"/>
       <w:bookmarkEnd w:id="96"/>
+      <w:bookmarkEnd w:id="97"/>
     </w:p>
     <w:p>
       <w:r>
@@ -18537,7 +18588,27 @@
                 <w:sz w:val="20"/>
                 <w:szCs w:val="20"/>
               </w:rPr>
-              <w:t xml:space="preserve"> hämtas från indikatorbeskrivningen för indikatorn i fråga.</w:t>
+              <w:t xml:space="preserve"> hä</w:t>
+            </w:r>
+            <w:r>
+              <w:rPr>
+                <w:rFonts w:ascii="Times New Roman" w:eastAsia="Times New Roman" w:hAnsi="Times New Roman"/>
+                <w:color w:val="000000"/>
+                <w:spacing w:val="-1"/>
+                <w:sz w:val="20"/>
+                <w:szCs w:val="20"/>
+              </w:rPr>
+              <w:t>mtas från indikatorbeskrivningskatalogen</w:t>
+            </w:r>
+            <w:r>
+              <w:rPr>
+                <w:rFonts w:ascii="Times New Roman" w:eastAsia="Times New Roman" w:hAnsi="Times New Roman"/>
+                <w:color w:val="000000"/>
+                <w:spacing w:val="-1"/>
+                <w:sz w:val="20"/>
+                <w:szCs w:val="20"/>
+              </w:rPr>
+              <w:t xml:space="preserve"> för indikatorn i fråga.</w:t>
             </w:r>
           </w:p>
         </w:tc>
@@ -18720,6 +18791,58 @@
               </w:rPr>
               <w:t>Versionsnumret för indikatorns indikatorbeskrivning.</w:t>
             </w:r>
+            <w:r>
+              <w:rPr>
+                <w:rFonts w:ascii="Times New Roman" w:eastAsia="Times New Roman" w:hAnsi="Times New Roman"/>
+                <w:color w:val="000000"/>
+                <w:spacing w:val="-1"/>
+                <w:sz w:val="20"/>
+                <w:szCs w:val="20"/>
+              </w:rPr>
+              <w:t xml:space="preserve"> Aktuell version</w:t>
+            </w:r>
+            <w:r>
+              <w:rPr>
+                <w:rFonts w:ascii="Times New Roman" w:eastAsia="Times New Roman" w:hAnsi="Times New Roman"/>
+                <w:color w:val="000000"/>
+                <w:spacing w:val="-1"/>
+                <w:sz w:val="20"/>
+                <w:szCs w:val="20"/>
+              </w:rPr>
+              <w:t xml:space="preserve"> hämtas från indikatorbeskrivningen för indikatorn i fråga.</w:t>
+            </w:r>
+            <w:r>
+              <w:rPr>
+                <w:rFonts w:ascii="Times New Roman" w:eastAsia="Times New Roman" w:hAnsi="Times New Roman"/>
+                <w:color w:val="000000"/>
+                <w:spacing w:val="-1"/>
+                <w:sz w:val="20"/>
+                <w:szCs w:val="20"/>
+              </w:rPr>
+              <w:t xml:space="preserve"> Bara </w:t>
+            </w:r>
+            <w:proofErr w:type="spellStart"/>
+            <w:r>
+              <w:rPr>
+                <w:rFonts w:ascii="Times New Roman" w:eastAsia="Times New Roman" w:hAnsi="Times New Roman"/>
+                <w:color w:val="000000"/>
+                <w:spacing w:val="-1"/>
+                <w:sz w:val="20"/>
+                <w:szCs w:val="20"/>
+              </w:rPr>
+              <w:t>MajorVersion</w:t>
+            </w:r>
+            <w:proofErr w:type="spellEnd"/>
+            <w:r>
+              <w:rPr>
+                <w:rFonts w:ascii="Times New Roman" w:eastAsia="Times New Roman" w:hAnsi="Times New Roman"/>
+                <w:color w:val="000000"/>
+                <w:spacing w:val="-1"/>
+                <w:sz w:val="20"/>
+                <w:szCs w:val="20"/>
+              </w:rPr>
+              <w:t xml:space="preserve"> skall anges. </w:t>
+            </w:r>
           </w:p>
         </w:tc>
         <w:tc>
@@ -18809,6 +18932,7 @@
                 <w:sz w:val="20"/>
                 <w:szCs w:val="20"/>
               </w:rPr>
+              <w:lastRenderedPageBreak/>
               <w:t>..</w:t>
             </w:r>
             <w:proofErr w:type="gramEnd"/>
@@ -18897,6 +19021,16 @@
                 <w:sz w:val="20"/>
                 <w:szCs w:val="20"/>
               </w:rPr>
+              <w:t xml:space="preserve">Detta ID är inte definierat i kvalitetsindikatorkatalogen och ska därför inte anges. Tillåts fortfarande anges av äldre producenter. </w:t>
+            </w:r>
+            <w:r>
+              <w:rPr>
+                <w:rFonts w:ascii="Times New Roman" w:eastAsia="Times New Roman" w:hAnsi="Times New Roman"/>
+                <w:color w:val="000000"/>
+                <w:spacing w:val="-1"/>
+                <w:sz w:val="20"/>
+                <w:szCs w:val="20"/>
+              </w:rPr>
               <w:t>Unikt id (</w:t>
             </w:r>
             <w:proofErr w:type="spellStart"/>
@@ -18929,7 +19063,27 @@
                 <w:sz w:val="20"/>
                 <w:szCs w:val="20"/>
               </w:rPr>
-              <w:t xml:space="preserve">ikatorbeskrivningsmastern för indikatorn. Bara </w:t>
+              <w:t>ikatorbeskrivnings</w:t>
+            </w:r>
+            <w:r>
+              <w:rPr>
+                <w:rFonts w:ascii="Times New Roman" w:eastAsia="Times New Roman" w:hAnsi="Times New Roman"/>
+                <w:color w:val="000000"/>
+                <w:spacing w:val="-1"/>
+                <w:sz w:val="20"/>
+                <w:szCs w:val="20"/>
+              </w:rPr>
+              <w:t>katalogen</w:t>
+            </w:r>
+            <w:r>
+              <w:rPr>
+                <w:rFonts w:ascii="Times New Roman" w:eastAsia="Times New Roman" w:hAnsi="Times New Roman"/>
+                <w:color w:val="000000"/>
+                <w:spacing w:val="-1"/>
+                <w:sz w:val="20"/>
+                <w:szCs w:val="20"/>
+              </w:rPr>
+              <w:t xml:space="preserve"> för indikatorn. Bara </w:t>
             </w:r>
             <w:proofErr w:type="spellStart"/>
             <w:r>
@@ -19015,7 +19169,7 @@
                 <w:sz w:val="20"/>
                 <w:szCs w:val="20"/>
               </w:rPr>
-              <w:t>1</w:t>
+              <w:t>0</w:t>
             </w:r>
             <w:proofErr w:type="gramStart"/>
             <w:r>
@@ -19074,7 +19228,6 @@
                 <w:sz w:val="20"/>
                 <w:szCs w:val="20"/>
               </w:rPr>
-              <w:lastRenderedPageBreak/>
               <w:t>..</w:t>
             </w:r>
             <w:proofErr w:type="gramEnd"/>
@@ -21907,6 +22060,7 @@
                 <w:sz w:val="20"/>
                 <w:szCs w:val="20"/>
               </w:rPr>
+              <w:lastRenderedPageBreak/>
               <w:t>..</w:t>
             </w:r>
             <w:proofErr w:type="gramEnd"/>
@@ -22202,7 +22356,6 @@
                 <w:sz w:val="20"/>
                 <w:szCs w:val="20"/>
               </w:rPr>
-              <w:lastRenderedPageBreak/>
               <w:t>..</w:t>
             </w:r>
             <w:proofErr w:type="gramEnd"/>
@@ -24397,6 +24550,7 @@
                 <w:sz w:val="20"/>
                 <w:szCs w:val="20"/>
               </w:rPr>
+              <w:lastRenderedPageBreak/>
               <w:t>..</w:t>
             </w:r>
             <w:proofErr w:type="gramEnd"/>
@@ -24692,7 +24846,6 @@
                 <w:sz w:val="20"/>
                 <w:szCs w:val="20"/>
               </w:rPr>
-              <w:lastRenderedPageBreak/>
               <w:t>..</w:t>
             </w:r>
             <w:proofErr w:type="gramEnd"/>
@@ -27014,6 +27167,7 @@
                 <w:sz w:val="20"/>
                 <w:szCs w:val="20"/>
               </w:rPr>
+              <w:lastRenderedPageBreak/>
               <w:t>..</w:t>
             </w:r>
             <w:proofErr w:type="gramEnd"/>
@@ -27027,7 +27181,6 @@
               </w:rPr>
               <w:t>/../../../</w:t>
             </w:r>
-            <w:bookmarkStart w:id="97" w:name="_GoBack"/>
             <w:proofErr w:type="spellStart"/>
             <w:r>
               <w:rPr>
@@ -27039,7 +27192,6 @@
               </w:rPr>
               <w:t>reasonCode</w:t>
             </w:r>
-            <w:bookmarkEnd w:id="97"/>
             <w:proofErr w:type="spellEnd"/>
           </w:p>
         </w:tc>
@@ -27156,18 +27308,7 @@
                 <w:sz w:val="20"/>
                 <w:szCs w:val="20"/>
               </w:rPr>
-              <w:t xml:space="preserve">, vilket </w:t>
-            </w:r>
-            <w:r>
-              <w:rPr>
-                <w:rFonts w:ascii="Times New Roman" w:eastAsia="Times New Roman" w:hAnsi="Times New Roman"/>
-                <w:color w:val="000000"/>
-                <w:spacing w:val="-1"/>
-                <w:sz w:val="20"/>
-                <w:szCs w:val="20"/>
-              </w:rPr>
-              <w:lastRenderedPageBreak/>
-              <w:t xml:space="preserve">betyder att nämnaren eller </w:t>
+              <w:t xml:space="preserve">, vilket betyder att nämnaren eller </w:t>
             </w:r>
             <w:proofErr w:type="spellStart"/>
             <w:r>
@@ -27252,7 +27393,6 @@
                 <w:sz w:val="20"/>
                 <w:szCs w:val="20"/>
               </w:rPr>
-              <w:lastRenderedPageBreak/>
               <w:t>1</w:t>
             </w:r>
             <w:proofErr w:type="gramStart"/>
@@ -27312,7 +27452,6 @@
                 <w:sz w:val="20"/>
                 <w:szCs w:val="20"/>
               </w:rPr>
-              <w:lastRenderedPageBreak/>
               <w:t>..</w:t>
             </w:r>
             <w:proofErr w:type="gramEnd"/>
@@ -28929,6 +29068,7 @@
         <w:rPr>
           <w:color w:val="000000"/>
         </w:rPr>
+        <w:lastRenderedPageBreak/>
         <w:t xml:space="preserve">Beroende på om indikatorn mäter en kvot eller ett mått skall det antingen komma 1 </w:t>
       </w:r>
       <w:proofErr w:type="spellStart"/>
@@ -28994,7 +29134,6 @@
         <w:rPr>
           <w:color w:val="000000"/>
         </w:rPr>
-        <w:lastRenderedPageBreak/>
         <w:t xml:space="preserve">Klassen </w:t>
       </w:r>
       <w:proofErr w:type="spellStart"/>
@@ -32060,6 +32199,7 @@
                 <w:szCs w:val="20"/>
                 <w:lang w:eastAsia="sv-SE"/>
               </w:rPr>
+              <w:lastRenderedPageBreak/>
               <w:t>..</w:t>
             </w:r>
             <w:proofErr w:type="gramEnd"/>
@@ -32493,7 +32633,6 @@
                 <w:szCs w:val="20"/>
                 <w:lang w:eastAsia="sv-SE"/>
               </w:rPr>
-              <w:lastRenderedPageBreak/>
               <w:t>..</w:t>
             </w:r>
             <w:proofErr w:type="gramEnd"/>
@@ -36444,6 +36583,7 @@
                 <w:szCs w:val="20"/>
                 <w:lang w:eastAsia="sv-SE"/>
               </w:rPr>
+              <w:lastRenderedPageBreak/>
               <w:t>..</w:t>
             </w:r>
             <w:proofErr w:type="gramEnd"/>
@@ -36965,7 +37105,6 @@
                 <w:szCs w:val="20"/>
                 <w:lang w:eastAsia="sv-SE"/>
               </w:rPr>
-              <w:lastRenderedPageBreak/>
               <w:t>..</w:t>
             </w:r>
             <w:proofErr w:type="gramEnd"/>
@@ -40989,7 +41128,7 @@
               <w:rStyle w:val="Sidnummer"/>
               <w:noProof/>
             </w:rPr>
-            <w:t>26</w:t>
+            <w:t>15</w:t>
           </w:r>
           <w:r>
             <w:rPr>
@@ -41026,7 +41165,7 @@
               <w:rStyle w:val="Sidnummer"/>
               <w:noProof/>
             </w:rPr>
-            <w:t>27</w:t>
+            <w:t>28</w:t>
           </w:r>
           <w:r>
             <w:rPr>
@@ -47224,7 +47363,7 @@
 </file>
 
 <file path=customXml/itemProps1.xml><?xml version="1.0" encoding="utf-8"?>
-<ds:datastoreItem xmlns:ds="http://schemas.openxmlformats.org/officeDocument/2006/customXml" ds:itemID="{CDEBECF7-E151-EE45-BE84-88CE0A295AD1}">
+<ds:datastoreItem xmlns:ds="http://schemas.openxmlformats.org/officeDocument/2006/customXml" ds:itemID="{342B77F2-CBC1-0643-BEC1-BBAA3126F30B}">
   <ds:schemaRefs>
     <ds:schemaRef ds:uri="http://schemas.openxmlformats.org/officeDocument/2006/bibliography"/>
   </ds:schemaRefs>

</xml_diff>